<commit_message>
✅ DOCX Enhancement: Role Description Styling Change (Italic → Bold) - Updated MR_RoleDescription style in _docx_styles.json for better emphasis, added comprehensive documentation and testing
</commit_message>
<xml_diff>
--- a/NanaWangResume_v1_manually edited.docx
+++ b/NanaWangResume_v1_manually edited.docx
@@ -763,6 +763,20 @@
         <w:t>Leadership, Strategic mindset, Cross-functional collaboration, Communication of complex concepts</w:t>
       </w:r>
     </w:p>
+    <w:p>
+      <w:pPr>
+        <w:pStyle w:val="MRSectionHeader"/>
+        <w:pBdr>
+          <w:top w:val="single" w:sz="4" w:space="0" w:color="1F497D"/>
+          <w:left w:val="single" w:sz="4" w:space="0" w:color="1F497D"/>
+          <w:bottom w:val="single" w:sz="4" w:space="0" w:color="1F497D"/>
+          <w:right w:val="single" w:sz="4" w:space="0" w:color="1F497D"/>
+        </w:pBdr>
+      </w:pPr>
+      <w:r>
+        <w:t>PROJECTS</w:t>
+      </w:r>
+    </w:p>
     <w:p/>
     <w:sectPr>
       <w:pgSz w:w="12240" w:h="15840"/>

</xml_diff>